<commit_message>
Minor fixes with directions
</commit_message>
<xml_diff>
--- a/Controller Optimization/instructions.docx
+++ b/Controller Optimization/instructions.docx
@@ -70,19 +70,22 @@
         <w:t xml:space="preserve">. </w:t>
       </w:r>
       <w:r>
-        <w:t>Set the script to stop a</w:t>
-      </w:r>
-      <w:r>
-        <w:t>fter 1 iteration.</w:t>
-      </w:r>
-      <w:r>
-        <w:t xml:space="preserve"> Click the </w:t>
+        <w:t>To set the script to stop mid-way, c</w:t>
+      </w:r>
+      <w:r>
+        <w:t xml:space="preserve">lick the </w:t>
       </w:r>
       <w:r>
         <w:t>horizontal</w:t>
       </w:r>
       <w:r>
-        <w:t xml:space="preserve"> line next to line 68 to do so. A red dot should appear.</w:t>
+        <w:t xml:space="preserve"> line next to line </w:t>
+      </w:r>
+      <w:r>
+        <w:t>71</w:t>
+      </w:r>
+      <w:r>
+        <w:t xml:space="preserve"> to do so. A red dot should appear.</w:t>
       </w:r>
       <w:r>
         <w:t xml:space="preserve"> </w:t>
@@ -94,10 +97,10 @@
       </w:pPr>
       <w:r>
         <w:drawing>
-          <wp:inline distT="0" distB="0" distL="0" distR="0" wp14:anchorId="546DAAFB" wp14:editId="702EEBA1">
-            <wp:extent cx="1219370" cy="1705213"/>
+          <wp:inline distT="0" distB="0" distL="0" distR="0" wp14:anchorId="5F220748" wp14:editId="377E343E">
+            <wp:extent cx="4582164" cy="2886478"/>
             <wp:effectExtent l="0" t="0" r="0" b="9525"/>
-            <wp:docPr id="1" name="Picture 1" descr="Chart&#10;&#10;Description automatically generated"/>
+            <wp:docPr id="1" name="Picture 1" descr="A picture containing chart&#10;&#10;Description automatically generated"/>
             <wp:cNvGraphicFramePr>
               <a:graphicFrameLocks xmlns:a="http://schemas.openxmlformats.org/drawingml/2006/main" noChangeAspect="1"/>
             </wp:cNvGraphicFramePr>
@@ -105,7 +108,7 @@
               <a:graphicData uri="http://schemas.openxmlformats.org/drawingml/2006/picture">
                 <pic:pic xmlns:pic="http://schemas.openxmlformats.org/drawingml/2006/picture">
                   <pic:nvPicPr>
-                    <pic:cNvPr id="1" name="Picture 1" descr="Chart&#10;&#10;Description automatically generated"/>
+                    <pic:cNvPr id="1" name="Picture 1" descr="A picture containing chart&#10;&#10;Description automatically generated"/>
                     <pic:cNvPicPr/>
                   </pic:nvPicPr>
                   <pic:blipFill>
@@ -117,7 +120,7 @@
                   <pic:spPr>
                     <a:xfrm>
                       <a:off x="0" y="0"/>
-                      <a:ext cx="1219370" cy="1705213"/>
+                      <a:ext cx="4582164" cy="2886478"/>
                     </a:xfrm>
                     <a:prstGeom prst="rect">
                       <a:avLst/>
@@ -142,7 +145,19 @@
         <w:t xml:space="preserve">Run the script. </w:t>
       </w:r>
       <w:r>
-        <w:t>The output will tell you how long that iteration took. To get time (minutes) until all iterations are complete, use the following formula, where num1, num2, num3 are variables in the script.</w:t>
+        <w:t>The output will tell you how long that iteration took. To get time (minutes) until all iterations are complete, use the following formula, where num1</w:t>
+      </w:r>
+      <w:r>
+        <w:t xml:space="preserve"> and </w:t>
+      </w:r>
+      <w:r>
+        <w:t>num2</w:t>
+      </w:r>
+      <w:r>
+        <w:t xml:space="preserve"> </w:t>
+      </w:r>
+      <w:r>
+        <w:t>are variables in the script.</w:t>
       </w:r>
     </w:p>
     <w:p>
@@ -257,12 +272,6 @@
                   </m:r>
                 </m:e>
               </m:d>
-              <m:r>
-                <w:rPr>
-                  <w:rFonts w:ascii="Cambria Math" w:hAnsi="Cambria Math"/>
-                </w:rPr>
-                <m:t>*(num3)</m:t>
-              </m:r>
             </m:num>
             <m:den>
               <m:r>
@@ -285,7 +294,7 @@
         </w:numPr>
       </w:pPr>
       <w:r>
-        <w:t xml:space="preserve">Repeat this procedure maybe a couple of times to ensure that the runtime is representative. If the time is acceptable, then continue to step </w:t>
+        <w:t xml:space="preserve">If the time is acceptable, then continue to step </w:t>
       </w:r>
       <w:r>
         <w:t>8</w:t>
@@ -602,6 +611,7 @@
     <w:lsdException w:name="HTML Sample" w:semiHidden="1" w:unhideWhenUsed="1"/>
     <w:lsdException w:name="HTML Typewriter" w:semiHidden="1" w:unhideWhenUsed="1"/>
     <w:lsdException w:name="HTML Variable" w:semiHidden="1" w:unhideWhenUsed="1"/>
+    <w:lsdException w:name="Normal Table" w:semiHidden="1" w:unhideWhenUsed="1"/>
     <w:lsdException w:name="annotation subject" w:semiHidden="1" w:unhideWhenUsed="1"/>
     <w:lsdException w:name="No List" w:semiHidden="1" w:unhideWhenUsed="1"/>
     <w:lsdException w:name="Outline List 1" w:semiHidden="1" w:unhideWhenUsed="1"/>
@@ -648,8 +658,10 @@
     <w:lsdException w:name="Table Subtle 2" w:semiHidden="1" w:unhideWhenUsed="1"/>
     <w:lsdException w:name="Table Web 1" w:semiHidden="1" w:unhideWhenUsed="1"/>
     <w:lsdException w:name="Table Web 2" w:semiHidden="1" w:unhideWhenUsed="1"/>
+    <w:lsdException w:name="Table Web 3" w:semiHidden="1" w:unhideWhenUsed="1"/>
     <w:lsdException w:name="Balloon Text" w:semiHidden="1" w:unhideWhenUsed="1"/>
     <w:lsdException w:name="Table Grid" w:uiPriority="39"/>
+    <w:lsdException w:name="Table Theme" w:semiHidden="1" w:unhideWhenUsed="1"/>
     <w:lsdException w:name="Placeholder Text" w:semiHidden="1"/>
     <w:lsdException w:name="No Spacing" w:uiPriority="1" w:qFormat="1"/>
     <w:lsdException w:name="Light Shading" w:uiPriority="60"/>

</xml_diff>

<commit_message>
V2 automatic script optimizing
</commit_message>
<xml_diff>
--- a/Controller Optimization/instructions.docx
+++ b/Controller Optimization/instructions.docx
@@ -23,13 +23,7 @@
         </w:numPr>
       </w:pPr>
       <w:r>
-        <w:t>Open the model: ‘</w:t>
-      </w:r>
-      <w:r>
-        <w:t>Vehicle_Model_Controller_Feb18</w:t>
-      </w:r>
-      <w:r>
-        <w:t>’</w:t>
+        <w:t>Run the script ‘parallel_sim’</w:t>
       </w:r>
     </w:p>
     <w:p>
@@ -41,18 +35,13 @@
         </w:numPr>
       </w:pPr>
       <w:r>
-        <w:t>Set stop time to 60 sec. Import dataset: ‘</w:t>
-      </w:r>
-      <w:proofErr w:type="spellStart"/>
-      <w:r>
-        <w:t>max_turn</w:t>
-      </w:r>
-      <w:proofErr w:type="spellEnd"/>
-      <w:r>
-        <w:t>’</w:t>
-      </w:r>
-      <w:r>
-        <w:t>. Make sure to click ‘Mark for Simulation’</w:t>
+        <w:t xml:space="preserve">Set stop time </w:t>
+      </w:r>
+      <w:r>
+        <w:t xml:space="preserve">for the simulation </w:t>
+      </w:r>
+      <w:r>
+        <w:t>to 60 sec.</w:t>
       </w:r>
     </w:p>
     <w:p>
@@ -64,73 +53,13 @@
         </w:numPr>
       </w:pPr>
       <w:r>
-        <w:t>Open ‘optimize controller’</w:t>
-      </w:r>
-      <w:r>
-        <w:t xml:space="preserve">. </w:t>
-      </w:r>
-      <w:r>
-        <w:t>To set the script to stop mid-way, c</w:t>
-      </w:r>
-      <w:r>
-        <w:t xml:space="preserve">lick the </w:t>
-      </w:r>
-      <w:r>
-        <w:t>horizontal</w:t>
-      </w:r>
-      <w:r>
-        <w:t xml:space="preserve"> line next to line </w:t>
-      </w:r>
-      <w:r>
-        <w:t>71</w:t>
-      </w:r>
-      <w:r>
-        <w:t xml:space="preserve"> to do so. A red dot should appear.</w:t>
-      </w:r>
-      <w:r>
-        <w:t xml:space="preserve"> </w:t>
-      </w:r>
-    </w:p>
-    <w:p>
-      <w:pPr>
-        <w:pStyle w:val="ListParagraph"/>
-      </w:pPr>
-      <w:r>
-        <w:drawing>
-          <wp:inline distT="0" distB="0" distL="0" distR="0" wp14:anchorId="5F220748" wp14:editId="377E343E">
-            <wp:extent cx="4582164" cy="2886478"/>
-            <wp:effectExtent l="0" t="0" r="0" b="9525"/>
-            <wp:docPr id="1" name="Picture 1" descr="A picture containing chart&#10;&#10;Description automatically generated"/>
-            <wp:cNvGraphicFramePr>
-              <a:graphicFrameLocks xmlns:a="http://schemas.openxmlformats.org/drawingml/2006/main" noChangeAspect="1"/>
-            </wp:cNvGraphicFramePr>
-            <a:graphic xmlns:a="http://schemas.openxmlformats.org/drawingml/2006/main">
-              <a:graphicData uri="http://schemas.openxmlformats.org/drawingml/2006/picture">
-                <pic:pic xmlns:pic="http://schemas.openxmlformats.org/drawingml/2006/picture">
-                  <pic:nvPicPr>
-                    <pic:cNvPr id="1" name="Picture 1" descr="A picture containing chart&#10;&#10;Description automatically generated"/>
-                    <pic:cNvPicPr/>
-                  </pic:nvPicPr>
-                  <pic:blipFill>
-                    <a:blip r:embed="rId5"/>
-                    <a:stretch>
-                      <a:fillRect/>
-                    </a:stretch>
-                  </pic:blipFill>
-                  <pic:spPr>
-                    <a:xfrm>
-                      <a:off x="0" y="0"/>
-                      <a:ext cx="4582164" cy="2886478"/>
-                    </a:xfrm>
-                    <a:prstGeom prst="rect">
-                      <a:avLst/>
-                    </a:prstGeom>
-                  </pic:spPr>
-                </pic:pic>
-              </a:graphicData>
-            </a:graphic>
-          </wp:inline>
-        </w:drawing>
+        <w:t xml:space="preserve">In matlab workspace, set variable n to equal </w:t>
+      </w:r>
+      <w:r>
+        <w:t>4</w:t>
+      </w:r>
+      <w:r>
+        <w:t xml:space="preserve"> times the number of cpu cores your computer has.</w:t>
       </w:r>
     </w:p>
     <w:p>
@@ -142,22 +71,83 @@
         </w:numPr>
       </w:pPr>
       <w:r>
-        <w:t xml:space="preserve">Run the script. </w:t>
-      </w:r>
-      <w:r>
-        <w:t>The output will tell you how long that iteration took. To get time (minutes) until all iterations are complete, use the following formula, where num1</w:t>
-      </w:r>
-      <w:r>
-        <w:t xml:space="preserve"> and </w:t>
-      </w:r>
-      <w:r>
-        <w:t>num2</w:t>
+        <w:t xml:space="preserve">Run the following command: </w:t>
+      </w:r>
+      <w:r>
+        <w:t>tic;out = parsim(in(1:</w:t>
+      </w:r>
+      <w:r>
+        <w:t>n</w:t>
+      </w:r>
+      <w:r>
+        <w:t>), 'ShowProgress', 'on');toc;</w:t>
+      </w:r>
+    </w:p>
+    <w:p>
+      <w:pPr>
+        <w:pStyle w:val="ListParagraph"/>
+        <w:numPr>
+          <w:ilvl w:val="0"/>
+          <w:numId w:val="1"/>
+        </w:numPr>
+      </w:pPr>
+      <w:r>
+        <w:t>To get time (minutes) until all iterations are complete, use the following formula, where num1</w:t>
+      </w:r>
+      <w:r>
+        <w:t>,</w:t>
+      </w:r>
+      <w:r>
+        <w:t xml:space="preserve"> num2</w:t>
       </w:r>
       <w:r>
         <w:t xml:space="preserve"> </w:t>
       </w:r>
       <w:r>
+        <w:t xml:space="preserve">and num3 </w:t>
+      </w:r>
+      <w:r>
         <w:t>are variables in the script.</w:t>
+      </w:r>
+      <w:r>
+        <w:t xml:space="preserve"> </w:t>
+      </w:r>
+      <m:oMath>
+        <m:sSub>
+          <m:sSubPr>
+            <m:ctrlPr>
+              <w:rPr>
+                <w:rFonts w:ascii="Cambria Math" w:hAnsi="Cambria Math"/>
+                <w:i/>
+              </w:rPr>
+            </m:ctrlPr>
+          </m:sSubPr>
+          <m:e>
+            <m:r>
+              <w:rPr>
+                <w:rFonts w:ascii="Cambria Math" w:hAnsi="Cambria Math"/>
+              </w:rPr>
+              <m:t>t</m:t>
+            </m:r>
+          </m:e>
+          <m:sub>
+            <m:r>
+              <w:rPr>
+                <w:rFonts w:ascii="Cambria Math" w:hAnsi="Cambria Math"/>
+              </w:rPr>
+              <m:t>1 iter</m:t>
+            </m:r>
+          </m:sub>
+        </m:sSub>
+      </m:oMath>
+      <w:r>
+        <w:rPr>
+          <w:rFonts w:eastAsiaTheme="minorEastAsia"/>
+        </w:rPr>
+        <w:t xml:space="preserve"> i</w:t>
+      </w:r>
+      <w:r>
+        <w:t>s the elapsed time to run the command in step 5.</w:t>
       </w:r>
     </w:p>
     <w:p>
@@ -272,6 +262,12 @@
                   </m:r>
                 </m:e>
               </m:d>
+              <m:r>
+                <w:rPr>
+                  <w:rFonts w:ascii="Cambria Math" w:hAnsi="Cambria Math"/>
+                </w:rPr>
+                <m:t>*(num3)</m:t>
+              </m:r>
             </m:num>
             <m:den>
               <m:r>
@@ -280,6 +276,12 @@
                 </w:rPr>
                 <m:t>60</m:t>
               </m:r>
+              <m:r>
+                <w:rPr>
+                  <w:rFonts w:ascii="Cambria Math" w:hAnsi="Cambria Math"/>
+                </w:rPr>
+                <m:t>*n</m:t>
+              </m:r>
             </m:den>
           </m:f>
         </m:oMath>
@@ -309,23 +311,22 @@
         <w:t xml:space="preserve"> (from step 3)</w:t>
       </w:r>
       <w:r>
-        <w:t xml:space="preserve">. </w:t>
-      </w:r>
-      <w:proofErr w:type="spellStart"/>
-      <w:r>
-        <w:t>os</w:t>
-      </w:r>
-      <w:proofErr w:type="spellEnd"/>
-      <w:r>
-        <w:t xml:space="preserve"> can be reduced from 25 to 20. </w:t>
-      </w:r>
-      <w:proofErr w:type="spellStart"/>
-      <w:r>
-        <w:t>os</w:t>
-      </w:r>
-      <w:proofErr w:type="spellEnd"/>
-      <w:r>
-        <w:t xml:space="preserve"> step size can be increased from 1 to 2. If those changes still don’t lead to </w:t>
+        <w:t xml:space="preserve">. os can be reduced </w:t>
+      </w:r>
+      <w:r>
+        <w:t xml:space="preserve">to </w:t>
+      </w:r>
+      <w:r>
+        <w:t>20. os step size can be increased to 2.</w:t>
+      </w:r>
+      <w:r>
+        <w:t xml:space="preserve"> Step size for ts can be increased to 0.2.</w:t>
+      </w:r>
+      <w:r>
+        <w:t xml:space="preserve"> Repeat steps 5-6.</w:t>
+      </w:r>
+      <w:r>
+        <w:t xml:space="preserve"> If those changes still don’t lead to </w:t>
       </w:r>
       <w:r>
         <w:t xml:space="preserve">a </w:t>
@@ -349,36 +350,10 @@
         </w:numPr>
       </w:pPr>
       <w:r>
-        <w:t>Remove the red dot by clicking it. You are ready to run the simulation. Make sure to save the results when it is done. (</w:t>
-      </w:r>
-      <w:proofErr w:type="spellStart"/>
-      <w:proofErr w:type="gramStart"/>
-      <w:r>
-        <w:t>exit</w:t>
-      </w:r>
-      <w:proofErr w:type="gramEnd"/>
-      <w:r>
-        <w:t>_flag</w:t>
-      </w:r>
-      <w:proofErr w:type="spellEnd"/>
-      <w:r>
-        <w:t xml:space="preserve">, </w:t>
-      </w:r>
-      <w:proofErr w:type="spellStart"/>
-      <w:r>
-        <w:t>yaw_accel_error</w:t>
-      </w:r>
-      <w:proofErr w:type="spellEnd"/>
-      <w:r>
-        <w:t xml:space="preserve">, </w:t>
-      </w:r>
-      <w:proofErr w:type="spellStart"/>
-      <w:r>
-        <w:t>yaw_error</w:t>
-      </w:r>
-      <w:proofErr w:type="spellEnd"/>
-      <w:r>
-        <w:t>).</w:t>
+        <w:t xml:space="preserve">Run the following command:  </w:t>
+      </w:r>
+      <w:r>
+        <w:t>tic;out = parsim(in, 'ShowProgress', 'on');toc;</w:t>
       </w:r>
     </w:p>
     <w:sectPr>

</xml_diff>